<commit_message>
BV_UVVM-846: Updated the basic demo code and description.
</commit_message>
<xml_diff>
--- a/bitvis_vip_spec_cov/demo/basic_usage/internal_Example_Description.docx
+++ b/bitvis_vip_spec_cov/demo/basic_usage/internal_Example_Description.docx
@@ -5,12 +5,12 @@
     <w:p>
       <w:pPr>
         <w:pStyle w:val="Heading1"/>
+        <w:spacing w:before="0"/>
       </w:pPr>
       <w:r>
         <w:t>Introduction</w:t>
       </w:r>
     </w:p>
-    <w:p/>
     <w:p>
       <w:pPr>
         <w:pStyle w:val="Heading1"/>
@@ -46,7 +46,7 @@
           <w:sz w:val="22"/>
           <w:szCs w:val="22"/>
         </w:rPr>
-        <w:t xml:space="preserve">specification vs verification package. </w:t>
+        <w:t xml:space="preserve">specification </w:t>
       </w:r>
       <w:r>
         <w:rPr>
@@ -55,9 +55,8 @@
           <w:sz w:val="22"/>
           <w:szCs w:val="22"/>
         </w:rPr>
-        <w:t xml:space="preserve">This usage is not intended for projects where strict requirement to testcase mapping is required, but it can still be a helpful tool for keeping track of requirements. For more advanced features of the specification vs verification package, please see the </w:t>
-      </w:r>
-      <w:proofErr w:type="spellStart"/>
+        <w:t>coverage</w:t>
+      </w:r>
       <w:r>
         <w:rPr>
           <w:rFonts w:asciiTheme="minorHAnsi" w:eastAsiaTheme="minorHAnsi" w:hAnsiTheme="minorHAnsi" w:cstheme="minorBidi"/>
@@ -65,9 +64,8 @@
           <w:sz w:val="22"/>
           <w:szCs w:val="22"/>
         </w:rPr>
-        <w:t>advanced_usage</w:t>
-      </w:r>
-      <w:proofErr w:type="spellEnd"/>
+        <w:t xml:space="preserve"> package. </w:t>
+      </w:r>
       <w:r>
         <w:rPr>
           <w:rFonts w:asciiTheme="minorHAnsi" w:eastAsiaTheme="minorHAnsi" w:hAnsiTheme="minorHAnsi" w:cstheme="minorBidi"/>
@@ -75,9 +73,8 @@
           <w:sz w:val="22"/>
           <w:szCs w:val="22"/>
         </w:rPr>
-        <w:t xml:space="preserve"> demo or the </w:t>
-      </w:r>
-      <w:proofErr w:type="spellStart"/>
+        <w:t xml:space="preserve">This usage is not intended for projects where strict requirement to testcase mapping is required, but it can still be a helpful tool for keeping track of requirements. For more advanced features of the specification </w:t>
+      </w:r>
       <w:r>
         <w:rPr>
           <w:rFonts w:asciiTheme="minorHAnsi" w:eastAsiaTheme="minorHAnsi" w:hAnsiTheme="minorHAnsi" w:cstheme="minorBidi"/>
@@ -85,9 +82,8 @@
           <w:sz w:val="22"/>
           <w:szCs w:val="22"/>
         </w:rPr>
-        <w:t>QuickRef</w:t>
-      </w:r>
-      <w:proofErr w:type="spellEnd"/>
+        <w:t>coverage</w:t>
+      </w:r>
       <w:r>
         <w:rPr>
           <w:rFonts w:asciiTheme="minorHAnsi" w:eastAsiaTheme="minorHAnsi" w:hAnsiTheme="minorHAnsi" w:cstheme="minorBidi"/>
@@ -95,72 +91,79 @@
           <w:sz w:val="22"/>
           <w:szCs w:val="22"/>
         </w:rPr>
-        <w:t>.</w:t>
-      </w:r>
-    </w:p>
-    <w:p/>
-    <w:p>
-      <w:pPr>
-        <w:pStyle w:val="Heading1"/>
-      </w:pPr>
-      <w:r>
-        <w:t>Background Information</w:t>
-      </w:r>
-    </w:p>
-    <w:p/>
-    <w:p>
-      <w:r>
-        <w:t xml:space="preserve">This basic example of the Requirement vs Specification concept will demonstrate how the functionality can be used to keep track of the requirements in a simple UART testbench. The testbench is based on a simplified version of the testbench available in the </w:t>
-      </w:r>
-      <w:proofErr w:type="spellStart"/>
-      <w:r>
-        <w:t>bitvis_uart</w:t>
-      </w:r>
-      <w:proofErr w:type="spellEnd"/>
-      <w:r>
-        <w:t xml:space="preserve"> example. The UART DUT is located under </w:t>
-      </w:r>
-      <w:proofErr w:type="spellStart"/>
-      <w:r>
-        <w:rPr>
-          <w:i/>
-        </w:rPr>
-        <w:t>bitvis_</w:t>
-      </w:r>
-      <w:r>
-        <w:rPr>
-          <w:i/>
-        </w:rPr>
-        <w:t>uart</w:t>
-      </w:r>
-      <w:proofErr w:type="spellEnd"/>
-      <w:r>
-        <w:rPr>
-          <w:i/>
-        </w:rPr>
-        <w:t>/</w:t>
-      </w:r>
-      <w:proofErr w:type="spellStart"/>
-      <w:r>
-        <w:rPr>
-          <w:i/>
-        </w:rPr>
-        <w:t>src</w:t>
-      </w:r>
-      <w:proofErr w:type="spellEnd"/>
-      <w:r>
-        <w:rPr>
-          <w:i/>
-        </w:rPr>
-        <w:t>/</w:t>
-      </w:r>
-      <w:r>
-        <w:t>.</w:t>
+        <w:t xml:space="preserve"> package, please see the advanced_usage demo or the QuickRef.</w:t>
       </w:r>
     </w:p>
     <w:p>
-      <w:r>
-        <w:t xml:space="preserve">For this example, the following requirements are used as requirements from the “customer”. </w:t>
+      <w:pPr>
+        <w:pStyle w:val="Heading1"/>
+      </w:pPr>
+      <w:r>
+        <w:t>Background Information</w:t>
+      </w:r>
+    </w:p>
+    <w:p>
+      <w:pPr>
+        <w:spacing w:before="240"/>
+      </w:pPr>
+      <w:r>
+        <w:t xml:space="preserve">This basic example of the Specification </w:t>
+      </w:r>
+      <w:r>
+        <w:t xml:space="preserve">Coverage </w:t>
+      </w:r>
+      <w:r>
+        <w:t xml:space="preserve">concept will demonstrate how the functionality can be used to keep track of the requirements in a simple UART testbench. The testbench is based on a simplified version of the testbench available in the bitvis_uart example. The UART DUT is located under </w:t>
+      </w:r>
+      <w:r>
+        <w:rPr>
+          <w:i/>
+        </w:rPr>
+        <w:t>bitvis_</w:t>
+      </w:r>
+      <w:r>
+        <w:rPr>
+          <w:i/>
+        </w:rPr>
+        <w:t>uart</w:t>
+      </w:r>
+      <w:r>
+        <w:rPr>
+          <w:i/>
+        </w:rPr>
+        <w:t>/</w:t>
+      </w:r>
+      <w:r>
+        <w:rPr>
+          <w:i/>
+        </w:rPr>
+        <w:t>src</w:t>
+      </w:r>
+      <w:r>
+        <w:rPr>
+          <w:i/>
+        </w:rPr>
+        <w:t>/</w:t>
+      </w:r>
+      <w:r>
+        <w:t>.</w:t>
+      </w:r>
+      <w:r>
+        <w:t xml:space="preserve"> </w:t>
+      </w:r>
+      <w:r>
+        <w:t>For this example, the following requirements from the “customer”</w:t>
+      </w:r>
+      <w:r>
+        <w:t xml:space="preserve"> are used</w:t>
+      </w:r>
+      <w:r>
+        <w:t>:</w:t>
+      </w:r>
+      <w:bookmarkStart w:id="0" w:name="_GoBack"/>
+      <w:bookmarkEnd w:id="0"/>
+      <w:r>
+        <w:t xml:space="preserve"> </w:t>
       </w:r>
     </w:p>
     <w:tbl>
@@ -342,78 +345,63 @@
       </w:tr>
     </w:tbl>
     <w:p>
-      <w:r>
-        <w:t>The information in this table is added to the req_to_test_map.csv file.</w:t>
-      </w:r>
-    </w:p>
-    <w:p/>
-    <w:p>
-      <w:pPr>
-        <w:pStyle w:val="Heading1"/>
-      </w:pPr>
-      <w:r>
-        <w:t>Running the demo</w:t>
-      </w:r>
-    </w:p>
-    <w:p/>
-    <w:p>
-      <w:r>
-        <w:t xml:space="preserve">The demo can be run by running the python script </w:t>
-      </w:r>
-      <w:r>
-        <w:rPr>
-          <w:i/>
-        </w:rPr>
-        <w:t>run_</w:t>
-      </w:r>
-      <w:r>
-        <w:rPr>
-          <w:i/>
-        </w:rPr>
-        <w:t>basic</w:t>
-      </w:r>
-      <w:r>
-        <w:rPr>
-          <w:i/>
-        </w:rPr>
-        <w:t>_demo.py</w:t>
-      </w:r>
-      <w:r>
-        <w:t xml:space="preserve"> from the script/ directory</w:t>
-      </w:r>
-      <w:r>
-        <w:t>:</w:t>
+      <w:pPr>
+        <w:spacing w:after="0"/>
+      </w:pPr>
+      <w:r>
+        <w:t>The information in this table is added to the req_</w:t>
+      </w:r>
+      <w:r>
+        <w:t>list_basic_demo</w:t>
+      </w:r>
+      <w:r>
+        <w:t>.csv file.</w:t>
       </w:r>
     </w:p>
     <w:p>
       <w:pPr>
-        <w:ind w:firstLine="720"/>
-        <w:rPr>
-          <w:rFonts w:ascii="Courier Code" w:hAnsi="Courier Code"/>
-        </w:rPr>
-      </w:pPr>
-      <w:r>
-        <w:rPr>
-          <w:rFonts w:ascii="Courier Code" w:hAnsi="Courier Code"/>
-        </w:rPr>
-        <w:t>&gt;&gt;python run_</w:t>
-      </w:r>
-      <w:r>
-        <w:rPr>
-          <w:rFonts w:ascii="Courier Code" w:hAnsi="Courier Code"/>
-        </w:rPr>
-        <w:t>basic</w:t>
-      </w:r>
-      <w:r>
-        <w:rPr>
-          <w:rFonts w:ascii="Courier Code" w:hAnsi="Courier Code"/>
-        </w:rPr>
-        <w:t>_demo.py</w:t>
+        <w:pStyle w:val="Heading1"/>
+      </w:pPr>
+      <w:r>
+        <w:t>Running the demo</w:t>
       </w:r>
     </w:p>
     <w:p>
-      <w:r>
-        <w:t>Or from the sim/ directory:</w:t>
+      <w:pPr>
+        <w:spacing w:before="240"/>
+      </w:pPr>
+      <w:r>
+        <w:t xml:space="preserve">The demo can be run by </w:t>
+      </w:r>
+      <w:r>
+        <w:t>executing</w:t>
+      </w:r>
+      <w:r>
+        <w:t xml:space="preserve"> the python script </w:t>
+      </w:r>
+      <w:r>
+        <w:rPr>
+          <w:i/>
+        </w:rPr>
+        <w:t>run_</w:t>
+      </w:r>
+      <w:r>
+        <w:rPr>
+          <w:i/>
+        </w:rPr>
+        <w:t>basic</w:t>
+      </w:r>
+      <w:r>
+        <w:rPr>
+          <w:i/>
+        </w:rPr>
+        <w:t>_demo.py</w:t>
+      </w:r>
+      <w:r>
+        <w:t xml:space="preserve"> from the script/ directory</w:t>
+      </w:r>
+      <w:r>
+        <w:t>:</w:t>
       </w:r>
     </w:p>
     <w:p>
@@ -427,33 +415,7 @@
         <w:rPr>
           <w:rFonts w:ascii="Courier Code" w:hAnsi="Courier Code"/>
         </w:rPr>
-        <w:t>&gt;&gt;python</w:t>
-      </w:r>
-      <w:proofErr w:type="gramStart"/>
-      <w:r>
-        <w:rPr>
-          <w:rFonts w:ascii="Courier Code" w:hAnsi="Courier Code"/>
-        </w:rPr>
-        <w:t xml:space="preserve"> </w:t>
-      </w:r>
-      <w:r>
-        <w:rPr>
-          <w:rFonts w:ascii="Courier Code" w:hAnsi="Courier Code"/>
-        </w:rPr>
-        <w:t>..</w:t>
-      </w:r>
-      <w:proofErr w:type="gramEnd"/>
-      <w:r>
-        <w:rPr>
-          <w:rFonts w:ascii="Courier Code" w:hAnsi="Courier Code"/>
-        </w:rPr>
-        <w:t>/script/</w:t>
-      </w:r>
-      <w:r>
-        <w:rPr>
-          <w:rFonts w:ascii="Courier Code" w:hAnsi="Courier Code"/>
-        </w:rPr>
-        <w:t>run_</w:t>
+        <w:t>&gt;&gt;python run_</w:t>
       </w:r>
       <w:r>
         <w:rPr>
@@ -470,89 +432,166 @@
     </w:p>
     <w:p>
       <w:r>
-        <w:t>Note that Python 3.</w:t>
-      </w:r>
-      <w:r>
-        <w:t>x</w:t>
-      </w:r>
-      <w:r>
-        <w:t xml:space="preserve"> </w:t>
-      </w:r>
-      <w:bookmarkStart w:id="0" w:name="_GoBack"/>
-      <w:bookmarkEnd w:id="0"/>
-      <w:r>
-        <w:t xml:space="preserve">is required to run this demo-script. The script will compile all the VHDL sources and execute </w:t>
-      </w:r>
-      <w:r>
-        <w:t>the testcases in the simulator. In this demo all testcases are executed in a single test run</w:t>
-      </w:r>
-      <w:r>
-        <w:t xml:space="preserve">. </w:t>
+        <w:t>Or from the sim/ directory:</w:t>
       </w:r>
     </w:p>
     <w:p>
       <w:pPr>
-        <w:spacing w:after="0"/>
-      </w:pPr>
-      <w:r>
-        <w:t xml:space="preserve">Once </w:t>
-      </w:r>
-      <w:r>
-        <w:t>t</w:t>
-      </w:r>
-      <w:r>
-        <w:t xml:space="preserve">he VHDL testcases have completed, the </w:t>
-      </w:r>
-      <w:r>
-        <w:rPr>
-          <w:i/>
+        <w:ind w:firstLine="720"/>
+        <w:rPr>
+          <w:rFonts w:ascii="Courier Code" w:hAnsi="Courier Code"/>
+        </w:rPr>
+      </w:pPr>
+      <w:r>
+        <w:rPr>
+          <w:rFonts w:ascii="Courier Code" w:hAnsi="Courier Code"/>
+        </w:rPr>
+        <w:t xml:space="preserve">&gt;&gt;python </w:t>
+      </w:r>
+      <w:r>
+        <w:rPr>
+          <w:rFonts w:ascii="Courier Code" w:hAnsi="Courier Code"/>
+        </w:rPr>
+        <w:t>../script/</w:t>
+      </w:r>
+      <w:r>
+        <w:rPr>
+          <w:rFonts w:ascii="Courier Code" w:hAnsi="Courier Code"/>
         </w:rPr>
         <w:t>run_</w:t>
       </w:r>
       <w:r>
         <w:rPr>
-          <w:i/>
+          <w:rFonts w:ascii="Courier Code" w:hAnsi="Courier Code"/>
         </w:rPr>
         <w:t>basic</w:t>
       </w:r>
       <w:r>
         <w:rPr>
-          <w:i/>
+          <w:rFonts w:ascii="Courier Code" w:hAnsi="Courier Code"/>
         </w:rPr>
         <w:t>_demo.py</w:t>
-      </w:r>
-      <w:r>
-        <w:t xml:space="preserve"> script will call the </w:t>
-      </w:r>
-      <w:r>
-        <w:rPr>
-          <w:i/>
-        </w:rPr>
-        <w:t>run_spec_vs_verif.py</w:t>
-      </w:r>
-      <w:r>
-        <w:t xml:space="preserve"> script automatically</w:t>
-      </w:r>
-      <w:r>
-        <w:rPr>
-          <w:i/>
-        </w:rPr>
-        <w:t xml:space="preserve">. </w:t>
-      </w:r>
-      <w:r>
-        <w:rPr>
-          <w:i/>
-        </w:rPr>
-        <w:t xml:space="preserve"> </w:t>
-      </w:r>
-      <w:r>
-        <w:t xml:space="preserve">The </w:t>
-      </w:r>
-      <w:r>
-        <w:t>script will be called as follows:</w:t>
       </w:r>
     </w:p>
     <w:p>
+      <w:r>
+        <w:t>Note that Python 3.</w:t>
+      </w:r>
+      <w:r>
+        <w:t>x</w:t>
+      </w:r>
+      <w:r>
+        <w:t xml:space="preserve"> is required to run this demo-script. The script will compile all the VHDL sources and execute </w:t>
+      </w:r>
+      <w:r>
+        <w:t xml:space="preserve">the </w:t>
+      </w:r>
+      <w:r>
+        <w:t>testbench</w:t>
+      </w:r>
+      <w:r>
+        <w:t xml:space="preserve"> in the simulator. In this demo all </w:t>
+      </w:r>
+      <w:r>
+        <w:t>requirements are verified in a s</w:t>
+      </w:r>
+      <w:r>
+        <w:t>ingle test</w:t>
+      </w:r>
+      <w:r>
+        <w:t>case</w:t>
+      </w:r>
+      <w:r>
+        <w:t xml:space="preserve">. </w:t>
+      </w:r>
+    </w:p>
+    <w:p>
+      <w:pPr>
+        <w:spacing w:after="0"/>
+      </w:pPr>
+      <w:r>
+        <w:t xml:space="preserve">Once </w:t>
+      </w:r>
+      <w:r>
+        <w:t>t</w:t>
+      </w:r>
+      <w:r>
+        <w:t>he VHDL test</w:t>
+      </w:r>
+      <w:r>
+        <w:t>bench</w:t>
+      </w:r>
+      <w:r>
+        <w:t xml:space="preserve"> ha</w:t>
+      </w:r>
+      <w:r>
+        <w:t>s</w:t>
+      </w:r>
+      <w:r>
+        <w:t xml:space="preserve"> completed, the </w:t>
+      </w:r>
+      <w:r>
+        <w:rPr>
+          <w:i/>
+        </w:rPr>
+        <w:t>run_</w:t>
+      </w:r>
+      <w:r>
+        <w:rPr>
+          <w:i/>
+        </w:rPr>
+        <w:t>basic</w:t>
+      </w:r>
+      <w:r>
+        <w:rPr>
+          <w:i/>
+        </w:rPr>
+        <w:t>_demo.py</w:t>
+      </w:r>
+      <w:r>
+        <w:t xml:space="preserve"> script will call the </w:t>
+      </w:r>
+      <w:r>
+        <w:rPr>
+          <w:i/>
+        </w:rPr>
+        <w:t>run_spec_</w:t>
+      </w:r>
+      <w:r>
+        <w:rPr>
+          <w:i/>
+        </w:rPr>
+        <w:t>cov</w:t>
+      </w:r>
+      <w:r>
+        <w:rPr>
+          <w:i/>
+        </w:rPr>
+        <w:t>.py</w:t>
+      </w:r>
+      <w:r>
+        <w:t xml:space="preserve"> script automatically</w:t>
+      </w:r>
+      <w:r>
+        <w:rPr>
+          <w:i/>
+        </w:rPr>
+        <w:t xml:space="preserve">. </w:t>
+      </w:r>
+      <w:r>
+        <w:rPr>
+          <w:i/>
+        </w:rPr>
+        <w:t xml:space="preserve"> </w:t>
+      </w:r>
+      <w:r>
+        <w:t xml:space="preserve">The </w:t>
+      </w:r>
+      <w:r>
+        <w:t>script will be called as follows:</w:t>
+      </w:r>
+    </w:p>
+    <w:p>
       <w:pPr>
         <w:spacing w:after="0"/>
         <w:ind w:firstLine="720"/>
@@ -573,6 +612,62 @@
           <w:szCs w:val="16"/>
         </w:rPr>
       </w:pPr>
+      <w:r>
+        <w:rPr>
+          <w:rFonts w:ascii="Courier Code" w:hAnsi="Courier Code"/>
+          <w:sz w:val="16"/>
+          <w:szCs w:val="16"/>
+        </w:rPr>
+        <w:t>&gt;&gt;python run_spec_</w:t>
+      </w:r>
+      <w:r>
+        <w:rPr>
+          <w:rFonts w:ascii="Courier Code" w:hAnsi="Courier Code"/>
+          <w:sz w:val="16"/>
+          <w:szCs w:val="16"/>
+        </w:rPr>
+        <w:t>cov</w:t>
+      </w:r>
+      <w:r>
+        <w:rPr>
+          <w:rFonts w:ascii="Courier Code" w:hAnsi="Courier Code"/>
+          <w:sz w:val="16"/>
+          <w:szCs w:val="16"/>
+        </w:rPr>
+        <w:t xml:space="preserve">.py </w:t>
+      </w:r>
+      <w:r>
+        <w:rPr>
+          <w:rFonts w:ascii="Courier Code" w:hAnsi="Courier Code"/>
+          <w:sz w:val="16"/>
+          <w:szCs w:val="16"/>
+        </w:rPr>
+        <w:t>-</w:t>
+      </w:r>
+      <w:r>
+        <w:rPr>
+          <w:rFonts w:ascii="Courier Code" w:hAnsi="Courier Code"/>
+          <w:sz w:val="16"/>
+          <w:szCs w:val="16"/>
+        </w:rPr>
+        <w:t>r ../demo/basic_usage/req_</w:t>
+      </w:r>
+      <w:r>
+        <w:rPr>
+          <w:rFonts w:ascii="Courier Code" w:hAnsi="Courier Code"/>
+          <w:sz w:val="16"/>
+          <w:szCs w:val="16"/>
+        </w:rPr>
+        <w:t>list_basic_demo</w:t>
+      </w:r>
+      <w:r>
+        <w:rPr>
+          <w:rFonts w:ascii="Courier Code" w:hAnsi="Courier Code"/>
+          <w:sz w:val="16"/>
+          <w:szCs w:val="16"/>
+        </w:rPr>
+        <w:t>.csv</w:t>
+      </w:r>
     </w:p>
     <w:p>
       <w:pPr>
@@ -590,57 +685,72 @@
           <w:sz w:val="16"/>
           <w:szCs w:val="16"/>
         </w:rPr>
-        <w:t xml:space="preserve">&gt;&gt;python run_spec_vs_verif.py </w:t>
-      </w:r>
-      <w:r>
-        <w:rPr>
-          <w:rFonts w:ascii="Courier Code" w:hAnsi="Courier Code"/>
-          <w:sz w:val="16"/>
-          <w:szCs w:val="16"/>
-        </w:rPr>
-        <w:t>--</w:t>
-      </w:r>
-      <w:r>
-        <w:rPr>
-          <w:rFonts w:ascii="Courier Code" w:hAnsi="Courier Code"/>
-          <w:sz w:val="16"/>
-          <w:szCs w:val="16"/>
-        </w:rPr>
-        <w:t>r</w:t>
-      </w:r>
-      <w:r>
-        <w:rPr>
-          <w:rFonts w:ascii="Courier Code" w:hAnsi="Courier Code"/>
-          <w:sz w:val="16"/>
-          <w:szCs w:val="16"/>
-        </w:rPr>
-        <w:t>equirements</w:t>
-      </w:r>
-      <w:r>
-        <w:rPr>
-          <w:rFonts w:ascii="Courier Code" w:hAnsi="Courier Code"/>
-          <w:sz w:val="16"/>
-          <w:szCs w:val="16"/>
-        </w:rPr>
-        <w:t xml:space="preserve"> ../demo/</w:t>
-      </w:r>
-      <w:proofErr w:type="spellStart"/>
-      <w:r>
-        <w:rPr>
-          <w:rFonts w:ascii="Courier Code" w:hAnsi="Courier Code"/>
-          <w:sz w:val="16"/>
-          <w:szCs w:val="16"/>
-        </w:rPr>
-        <w:t>basic_usage</w:t>
-      </w:r>
-      <w:proofErr w:type="spellEnd"/>
-      <w:r>
-        <w:rPr>
-          <w:rFonts w:ascii="Courier Code" w:hAnsi="Courier Code"/>
-          <w:sz w:val="16"/>
-          <w:szCs w:val="16"/>
-        </w:rPr>
-        <w:t>/req_to_test_map.csv</w:t>
+        <w:tab/>
+      </w:r>
+      <w:r>
+        <w:rPr>
+          <w:rFonts w:ascii="Courier Code" w:hAnsi="Courier Code"/>
+          <w:sz w:val="16"/>
+          <w:szCs w:val="16"/>
+        </w:rPr>
+        <w:tab/>
+      </w:r>
+      <w:r>
+        <w:rPr>
+          <w:rFonts w:ascii="Courier Code" w:hAnsi="Courier Code"/>
+          <w:sz w:val="16"/>
+          <w:szCs w:val="16"/>
+        </w:rPr>
+        <w:tab/>
+        <w:t xml:space="preserve">  </w:t>
+      </w:r>
+      <w:r>
+        <w:rPr>
+          <w:rFonts w:ascii="Courier Code" w:hAnsi="Courier Code"/>
+          <w:sz w:val="16"/>
+          <w:szCs w:val="16"/>
+        </w:rPr>
+        <w:t xml:space="preserve"> </w:t>
+      </w:r>
+      <w:r>
+        <w:rPr>
+          <w:rFonts w:ascii="Courier Code" w:hAnsi="Courier Code"/>
+          <w:sz w:val="16"/>
+          <w:szCs w:val="16"/>
+        </w:rPr>
+        <w:t>-</w:t>
+      </w:r>
+      <w:r>
+        <w:rPr>
+          <w:rFonts w:ascii="Courier Code" w:hAnsi="Courier Code"/>
+          <w:sz w:val="16"/>
+          <w:szCs w:val="16"/>
+        </w:rPr>
+        <w:t>i</w:t>
+      </w:r>
+      <w:r>
+        <w:rPr>
+          <w:rFonts w:ascii="Courier Code" w:hAnsi="Courier Code"/>
+          <w:sz w:val="16"/>
+          <w:szCs w:val="16"/>
+        </w:rPr>
+        <w:t xml:space="preserve"> ../sim/</w:t>
+      </w:r>
+      <w:r>
+        <w:rPr>
+          <w:rFonts w:ascii="Courier Code" w:hAnsi="Courier Code"/>
+          <w:sz w:val="16"/>
+          <w:szCs w:val="16"/>
+        </w:rPr>
+        <w:t>partial_cov_basic_demo</w:t>
+      </w:r>
+      <w:r>
+        <w:rPr>
+          <w:rFonts w:ascii="Courier Code" w:hAnsi="Courier Code"/>
+          <w:sz w:val="16"/>
+          <w:szCs w:val="16"/>
+        </w:rPr>
+        <w:t>.csv</w:t>
       </w:r>
     </w:p>
     <w:p>
@@ -676,33 +786,32 @@
           <w:szCs w:val="16"/>
         </w:rPr>
         <w:tab/>
-      </w:r>
-      <w:r>
-        <w:rPr>
-          <w:rFonts w:ascii="Courier Code" w:hAnsi="Courier Code"/>
-          <w:sz w:val="16"/>
-          <w:szCs w:val="16"/>
-        </w:rPr>
-        <w:tab/>
-      </w:r>
-      <w:r>
-        <w:rPr>
-          <w:rFonts w:ascii="Courier Code" w:hAnsi="Courier Code"/>
-          <w:sz w:val="16"/>
-          <w:szCs w:val="16"/>
-        </w:rPr>
-        <w:t>--</w:t>
-      </w:r>
-      <w:proofErr w:type="spellStart"/>
-      <w:r>
-        <w:rPr>
-          <w:rFonts w:ascii="Courier Code" w:hAnsi="Courier Code"/>
-          <w:sz w:val="16"/>
-          <w:szCs w:val="16"/>
-        </w:rPr>
-        <w:t>resultfile</w:t>
-      </w:r>
-      <w:proofErr w:type="spellEnd"/>
+        <w:t xml:space="preserve">  </w:t>
+      </w:r>
+      <w:r>
+        <w:rPr>
+          <w:rFonts w:ascii="Courier Code" w:hAnsi="Courier Code"/>
+          <w:sz w:val="16"/>
+          <w:szCs w:val="16"/>
+        </w:rPr>
+        <w:t xml:space="preserve"> </w:t>
+      </w:r>
+      <w:r>
+        <w:rPr>
+          <w:rFonts w:ascii="Courier Code" w:hAnsi="Courier Code"/>
+          <w:sz w:val="16"/>
+          <w:szCs w:val="16"/>
+        </w:rPr>
+        <w:t>-</w:t>
+      </w:r>
+      <w:r>
+        <w:rPr>
+          <w:rFonts w:ascii="Courier Code" w:hAnsi="Courier Code"/>
+          <w:sz w:val="16"/>
+          <w:szCs w:val="16"/>
+        </w:rPr>
+        <w:t>s</w:t>
+      </w:r>
       <w:r>
         <w:rPr>
           <w:rFonts w:ascii="Courier Code" w:hAnsi="Courier Code"/>
@@ -717,7 +826,7 @@
           <w:sz w:val="16"/>
           <w:szCs w:val="16"/>
         </w:rPr>
-        <w:t>basic_demo_req_output_file</w:t>
+        <w:t>spec_cov_basic_demo</w:t>
       </w:r>
       <w:r>
         <w:rPr>
@@ -731,84 +840,9 @@
     <w:p>
       <w:pPr>
         <w:spacing w:after="0"/>
-        <w:ind w:firstLine="720"/>
-        <w:rPr>
-          <w:rFonts w:ascii="Courier Code" w:hAnsi="Courier Code"/>
-          <w:sz w:val="16"/>
-          <w:szCs w:val="16"/>
-        </w:rPr>
-      </w:pPr>
-      <w:r>
-        <w:rPr>
-          <w:rFonts w:ascii="Courier Code" w:hAnsi="Courier Code"/>
-          <w:sz w:val="16"/>
-          <w:szCs w:val="16"/>
-        </w:rPr>
-        <w:tab/>
-      </w:r>
-      <w:r>
-        <w:rPr>
-          <w:rFonts w:ascii="Courier Code" w:hAnsi="Courier Code"/>
-          <w:sz w:val="16"/>
-          <w:szCs w:val="16"/>
-        </w:rPr>
-        <w:tab/>
-      </w:r>
-      <w:r>
-        <w:rPr>
-          <w:rFonts w:ascii="Courier Code" w:hAnsi="Courier Code"/>
-          <w:sz w:val="16"/>
-          <w:szCs w:val="16"/>
-        </w:rPr>
-        <w:tab/>
-      </w:r>
-      <w:r>
-        <w:rPr>
-          <w:rFonts w:ascii="Courier Code" w:hAnsi="Courier Code"/>
-          <w:sz w:val="16"/>
-          <w:szCs w:val="16"/>
-        </w:rPr>
-        <w:tab/>
-      </w:r>
-      <w:r>
-        <w:rPr>
-          <w:rFonts w:ascii="Courier Code" w:hAnsi="Courier Code"/>
-          <w:sz w:val="16"/>
-          <w:szCs w:val="16"/>
-        </w:rPr>
-        <w:t>--</w:t>
-      </w:r>
-      <w:r>
-        <w:rPr>
-          <w:rFonts w:ascii="Courier Code" w:hAnsi="Courier Code"/>
-          <w:sz w:val="16"/>
-          <w:szCs w:val="16"/>
-        </w:rPr>
-        <w:t>output ../sim/basic</w:t>
-      </w:r>
-      <w:r>
-        <w:rPr>
-          <w:rFonts w:ascii="Courier Code" w:hAnsi="Courier Code"/>
-          <w:sz w:val="16"/>
-          <w:szCs w:val="16"/>
-        </w:rPr>
-        <w:t>_usage_requirement_results</w:t>
-      </w:r>
-      <w:r>
-        <w:rPr>
-          <w:rFonts w:ascii="Courier Code" w:hAnsi="Courier Code"/>
-          <w:sz w:val="16"/>
-          <w:szCs w:val="16"/>
-        </w:rPr>
-        <w:t>.csv</w:t>
-      </w:r>
+      </w:pPr>
     </w:p>
     <w:p>
-      <w:pPr>
-        <w:spacing w:after="0"/>
-      </w:pPr>
-    </w:p>
-    <w:p>
       <w:r>
         <w:t xml:space="preserve">After reading all the input files, the script will go through the data and evaluate each requirement as compliant or non-compliant. The results of this evaluation </w:t>
       </w:r>
@@ -816,7 +850,20 @@
         <w:t>are</w:t>
       </w:r>
       <w:r>
-        <w:t xml:space="preserve"> written to the output file, which is stored under /</w:t>
+        <w:t xml:space="preserve"> written to the </w:t>
+      </w:r>
+      <w:r>
+        <w:t>specification coverage</w:t>
+      </w:r>
+      <w:r>
+        <w:t xml:space="preserve"> file, which is stored under </w:t>
+      </w:r>
+      <w:r>
+        <w:rPr>
+          <w:i/>
+          <w:iCs/>
+        </w:rPr>
+        <w:t>/</w:t>
       </w:r>
       <w:r>
         <w:rPr>
@@ -828,13 +875,13 @@
         <w:rPr>
           <w:i/>
         </w:rPr>
-        <w:t>basic</w:t>
-      </w:r>
-      <w:r>
-        <w:rPr>
-          <w:i/>
-        </w:rPr>
-        <w:t>_usage_requirement_results.csv</w:t>
+        <w:t>spec_cov_basic_demo</w:t>
+      </w:r>
+      <w:r>
+        <w:rPr>
+          <w:i/>
+        </w:rPr>
+        <w:t>.csv</w:t>
       </w:r>
       <w:r>
         <w:t>.</w:t>
@@ -987,7 +1034,7 @@
       </w:pPr>
     </w:pPrDefault>
   </w:docDefaults>
-  <w:latentStyles w:defLockedState="0" w:defUIPriority="99" w:defSemiHidden="0" w:defUnhideWhenUsed="0" w:defQFormat="0" w:count="375">
+  <w:latentStyles w:defLockedState="0" w:defUIPriority="99" w:defSemiHidden="0" w:defUnhideWhenUsed="0" w:defQFormat="0" w:count="376">
     <w:lsdException w:name="Normal" w:uiPriority="0" w:qFormat="1"/>
     <w:lsdException w:name="heading 1" w:uiPriority="9" w:qFormat="1"/>
     <w:lsdException w:name="heading 2" w:semiHidden="1" w:uiPriority="9" w:unhideWhenUsed="1" w:qFormat="1"/>
@@ -1363,6 +1410,7 @@
     <w:lsdException w:name="Smart Hyperlink" w:semiHidden="1" w:unhideWhenUsed="1"/>
     <w:lsdException w:name="Hashtag" w:semiHidden="1" w:unhideWhenUsed="1"/>
     <w:lsdException w:name="Unresolved Mention" w:semiHidden="1" w:unhideWhenUsed="1"/>
+    <w:lsdException w:name="Smart Link" w:semiHidden="1" w:unhideWhenUsed="1"/>
   </w:latentStyles>
   <w:style w:type="paragraph" w:default="1" w:styleId="Normal">
     <w:name w:val="Normal"/>

</xml_diff>